<commit_message>
Updated to 3. Feb 2025
</commit_message>
<xml_diff>
--- a/Changelog.docx
+++ b/Changelog.docx
@@ -40,9 +40,34 @@
         <w:t xml:space="preserve"> 13. December 2024</w:t>
       </w:r>
     </w:p>
+    <w:p/>
     <w:p>
-      <w:r>
-        <w:t>2025-01-15</w:t>
+      <w:pPr>
+        <w:rPr>
+          <w:b/>
+          <w:bCs/>
+        </w:rPr>
+      </w:pPr>
+      <w:r>
+        <w:rPr>
+          <w:b/>
+          <w:bCs/>
+        </w:rPr>
+        <w:t>1</w:t>
+      </w:r>
+      <w:r>
+        <w:rPr>
+          <w:b/>
+          <w:bCs/>
+        </w:rPr>
+        <w:t>5 January</w:t>
+      </w:r>
+      <w:r>
+        <w:rPr>
+          <w:b/>
+          <w:bCs/>
+        </w:rPr>
+        <w:t xml:space="preserve"> 2025</w:t>
       </w:r>
     </w:p>
     <w:p>
@@ -234,6 +259,147 @@
       </w:r>
       <w:r>
         <w:t>cycle selection.</w:t>
+      </w:r>
+    </w:p>
+    <w:p>
+      <w:pPr>
+        <w:rPr>
+          <w:b/>
+          <w:bCs/>
+        </w:rPr>
+      </w:pPr>
+      <w:r>
+        <w:rPr>
+          <w:b/>
+          <w:bCs/>
+        </w:rPr>
+        <w:t>02 February 2025</w:t>
+      </w:r>
+    </w:p>
+    <w:p>
+      <w:r>
+        <w:t>RipAnalysis.mlapp</w:t>
+      </w:r>
+      <w:r>
+        <w:t>, Tab Sing</w:t>
+      </w:r>
+      <w:r>
+        <w:t>le f vs x traces</w:t>
+      </w:r>
+      <w:r>
+        <w:t xml:space="preserve">: Fixed </w:t>
+      </w:r>
+      <w:r>
+        <w:t xml:space="preserve">the position of </w:t>
+      </w:r>
+      <w:r>
+        <w:t xml:space="preserve">Δx and fitting lines </w:t>
+      </w:r>
+      <w:r>
+        <w:t>for</w:t>
+      </w:r>
+      <w:r>
+        <w:t xml:space="preserve"> the </w:t>
+      </w:r>
+      <w:r>
+        <w:t xml:space="preserve">zips.  Problem: </w:t>
+      </w:r>
+      <w:r>
+        <w:t>For pull-relax cycles</w:t>
+      </w:r>
+      <w:r>
+        <w:t xml:space="preserve">, </w:t>
+      </w:r>
+      <w:r>
+        <w:t xml:space="preserve">relax.x </w:t>
+      </w:r>
+      <w:r>
+        <w:t>is shifted</w:t>
+      </w:r>
+      <w:r>
+        <w:t xml:space="preserve"> </w:t>
+      </w:r>
+      <w:r>
+        <w:t xml:space="preserve">in order to match values at force peak. </w:t>
+      </w:r>
+      <w:r>
+        <w:t xml:space="preserve">These plot items were not properly </w:t>
+      </w:r>
+      <w:r>
+        <w:t>shifted.  For r</w:t>
+      </w:r>
+      <w:r>
+        <w:t>e</w:t>
+      </w:r>
+      <w:r>
+        <w:t>lax.pull</w:t>
+      </w:r>
+      <w:r>
+        <w:t xml:space="preserve"> </w:t>
+      </w:r>
+      <w:r>
+        <w:t xml:space="preserve">cycles no shifting s required, </w:t>
+      </w:r>
+      <w:r>
+        <w:t>since the detrending procedure in analyse_experiment</w:t>
+      </w:r>
+      <w:r>
+        <w:t xml:space="preserve"> makes curves match at valleys.</w:t>
+      </w:r>
+    </w:p>
+    <w:p>
+      <w:pPr>
+        <w:rPr>
+          <w:b/>
+          <w:bCs/>
+        </w:rPr>
+      </w:pPr>
+      <w:r>
+        <w:rPr>
+          <w:b/>
+          <w:bCs/>
+        </w:rPr>
+        <w:t>0</w:t>
+      </w:r>
+      <w:r>
+        <w:rPr>
+          <w:b/>
+          <w:bCs/>
+        </w:rPr>
+        <w:t>3</w:t>
+      </w:r>
+      <w:r>
+        <w:rPr>
+          <w:b/>
+          <w:bCs/>
+        </w:rPr>
+        <w:t xml:space="preserve"> February 2025</w:t>
+      </w:r>
+    </w:p>
+    <w:p>
+      <w:r>
+        <w:t xml:space="preserve">Added </w:t>
+      </w:r>
+      <w:r>
+        <w:t xml:space="preserve">sortfibers.m that </w:t>
+      </w:r>
+      <w:r>
+        <w:t xml:space="preserve">shows number of rips and zips for </w:t>
+      </w:r>
+      <w:r>
+        <w:t xml:space="preserve">fibers (collections of experiment files </w:t>
+      </w:r>
+      <w:r>
+        <w:t>for the same experiment).  Added textfile</w:t>
+      </w:r>
+      <w:r>
+        <w:t xml:space="preserve">_names, used by </w:t>
+      </w:r>
+      <w:r>
+        <w:t>sortfibers</w:t>
+      </w:r>
+      <w:r>
+        <w:t>.</w:t>
       </w:r>
     </w:p>
     <w:p/>
@@ -1170,6 +1336,16 @@
       <w:spacing w:val="5"/>
     </w:rPr>
   </w:style>
+  <w:style w:type="character" w:styleId="PlaceholderText">
+    <w:name w:val="Placeholder Text"/>
+    <w:basedOn w:val="DefaultParagraphFont"/>
+    <w:uiPriority w:val="99"/>
+    <w:semiHidden/>
+    <w:rsid w:val="005358C6"/>
+    <w:rPr>
+      <w:color w:val="666666"/>
+    </w:rPr>
+  </w:style>
 </w:styles>
 </file>
 
@@ -1466,4 +1642,23 @@
     </a:ext>
   </a:extLst>
 </a:theme>
+</file>
+
+<file path=customXml/item1.xml><?xml version="1.0" encoding="utf-8"?>
+<CoverPageProperties xmlns="http://schemas.microsoft.com/office/2006/coverPageProps">
+  <PublishDate>2025-02-02T00:00:00</PublishDate>
+  <Abstract/>
+  <CompanyAddress/>
+  <CompanyPhone/>
+  <CompanyFax/>
+  <CompanyEmail/>
+</CoverPageProperties>
+</file>
+
+<file path=customXml/itemProps1.xml><?xml version="1.0" encoding="utf-8"?>
+<ds:datastoreItem xmlns:ds="http://schemas.openxmlformats.org/officeDocument/2006/customXml" ds:itemID="{55AF091B-3C7A-41E3-B477-F2FDAA23CFDA}">
+  <ds:schemaRefs>
+    <ds:schemaRef ds:uri="http://schemas.microsoft.com/office/2006/coverPageProps"/>
+  </ds:schemaRefs>
+</ds:datastoreItem>
 </file>
</xml_diff>